<commit_message>
Header Line and without header Line
</commit_message>
<xml_diff>
--- a/db_Document/Internal Table.docx
+++ b/db_Document/Internal Table.docx
@@ -27,23 +27,7 @@
     </w:p>
     <w:p>
       <w:r>
-        <w:t xml:space="preserve">TYPES: BEGIN OF </w:t>
-      </w:r>
-      <w:proofErr w:type="spellStart"/>
-      <w:r>
-        <w:t>lty_</w:t>
-      </w:r>
-      <w:proofErr w:type="gramStart"/>
-      <w:r>
-        <w:t>data</w:t>
-      </w:r>
-      <w:proofErr w:type="spellEnd"/>
-      <w:r>
-        <w:t>,(</w:t>
-      </w:r>
-      <w:proofErr w:type="gramEnd"/>
-      <w:r>
-        <w:t>local type – naming conventions)</w:t>
+        <w:t>TYPES: BEGIN OF lty_data,(local type – naming conventions)</w:t>
       </w:r>
     </w:p>
     <w:p>
@@ -61,15 +45,7 @@
     <w:p>
       <w:r>
         <w:tab/>
-        <w:t xml:space="preserve">END OF </w:t>
-      </w:r>
-      <w:proofErr w:type="spellStart"/>
-      <w:r>
-        <w:t>lty_data</w:t>
-      </w:r>
-      <w:proofErr w:type="spellEnd"/>
-      <w:r>
-        <w:t>.</w:t>
+        <w:t>END OF lty_data.</w:t>
       </w:r>
     </w:p>
     <w:p>
@@ -79,13 +55,8 @@
     </w:p>
     <w:p>
       <w:r>
-        <w:t xml:space="preserve">DATA: </w:t>
-      </w:r>
-      <w:proofErr w:type="spellStart"/>
-      <w:r>
-        <w:t>lt_data</w:t>
-      </w:r>
-      <w:proofErr w:type="spellEnd"/>
+        <w:t>DATA: lt_data</w:t>
+      </w:r>
       <w:r>
         <w:rPr>
           <w:b/>
@@ -102,15 +73,7 @@
         <w:t>TYPE TABLE OF</w:t>
       </w:r>
       <w:r>
-        <w:t xml:space="preserve"> </w:t>
-      </w:r>
-      <w:proofErr w:type="spellStart"/>
-      <w:r>
-        <w:t>lty_data</w:t>
-      </w:r>
-      <w:proofErr w:type="spellEnd"/>
-      <w:r>
-        <w:t>.</w:t>
+        <w:t xml:space="preserve"> lty_data.</w:t>
       </w:r>
     </w:p>
     <w:p>
@@ -142,6 +105,9 @@
         <w:jc w:val="center"/>
       </w:pPr>
       <w:r>
+        <w:rPr>
+          <w:noProof/>
+        </w:rPr>
         <w:drawing>
           <wp:inline distT="0" distB="0" distL="0" distR="0" wp14:anchorId="6B358AFF" wp14:editId="152F7233">
             <wp:extent cx="3940629" cy="3110403"/>
@@ -205,6 +171,9 @@
         <w:jc w:val="center"/>
       </w:pPr>
       <w:r>
+        <w:rPr>
+          <w:noProof/>
+        </w:rPr>
         <w:lastRenderedPageBreak/>
         <w:drawing>
           <wp:inline distT="0" distB="0" distL="0" distR="0" wp14:anchorId="04C37A2C" wp14:editId="5A32A8B3">
@@ -269,6 +238,9 @@
         <w:jc w:val="center"/>
       </w:pPr>
       <w:r>
+        <w:rPr>
+          <w:noProof/>
+        </w:rPr>
         <w:drawing>
           <wp:inline distT="0" distB="0" distL="0" distR="0" wp14:anchorId="4A6A12E3" wp14:editId="4175A8F0">
             <wp:extent cx="5943600" cy="2614295"/>
@@ -332,6 +304,9 @@
         <w:jc w:val="center"/>
       </w:pPr>
       <w:r>
+        <w:rPr>
+          <w:noProof/>
+        </w:rPr>
         <w:lastRenderedPageBreak/>
         <w:drawing>
           <wp:inline distT="0" distB="0" distL="0" distR="0" wp14:anchorId="4097154E" wp14:editId="3FDE9B96">
@@ -392,15 +367,7 @@
     </w:p>
     <w:p>
       <w:r>
-        <w:t xml:space="preserve">Check the Syntax and Activate </w:t>
-      </w:r>
-      <w:proofErr w:type="gramStart"/>
-      <w:r>
-        <w:t>it</w:t>
-      </w:r>
-      <w:proofErr w:type="gramEnd"/>
-      <w:r>
-        <w:t xml:space="preserve"> </w:t>
+        <w:t xml:space="preserve">Check the Syntax and Activate it </w:t>
       </w:r>
     </w:p>
     <w:p>
@@ -420,62 +387,25 @@
     </w:p>
     <w:p>
       <w:r>
-        <w:t xml:space="preserve">TYPES: </w:t>
-      </w:r>
-      <w:proofErr w:type="spellStart"/>
-      <w:r>
-        <w:t>ltty_data</w:t>
-      </w:r>
-      <w:proofErr w:type="spellEnd"/>
-      <w:r>
-        <w:t xml:space="preserve"> TYPE TABLE OF </w:t>
-      </w:r>
-      <w:proofErr w:type="spellStart"/>
-      <w:r>
-        <w:t>lty_data</w:t>
-      </w:r>
-      <w:proofErr w:type="spellEnd"/>
-      <w:r>
-        <w:t>.</w:t>
-      </w:r>
-    </w:p>
-    <w:p>
-      <w:r>
-        <w:t xml:space="preserve">Where </w:t>
-      </w:r>
-      <w:proofErr w:type="spellStart"/>
-      <w:r>
-        <w:t>lty_data</w:t>
-      </w:r>
-      <w:proofErr w:type="spellEnd"/>
-      <w:r>
-        <w:t xml:space="preserve"> is a Structure </w:t>
-      </w:r>
-    </w:p>
-    <w:p>
-      <w:r>
-        <w:t xml:space="preserve">Data: lt_data3 TYPE </w:t>
-      </w:r>
-      <w:proofErr w:type="spellStart"/>
-      <w:r>
-        <w:t>ltty_data</w:t>
-      </w:r>
-      <w:proofErr w:type="spellEnd"/>
-      <w:r>
-        <w:t>.</w:t>
-      </w:r>
-    </w:p>
-    <w:p>
-      <w:r>
-        <w:t xml:space="preserve">We are creating an internal table but without using TYPE TABLE OF </w:t>
-      </w:r>
-      <w:proofErr w:type="gramStart"/>
-      <w:r>
-        <w:t>keyword</w:t>
-      </w:r>
-      <w:proofErr w:type="gramEnd"/>
-      <w:r>
-        <w:t xml:space="preserve"> </w:t>
+        <w:t xml:space="preserve">TYPES: ltty_data TYPE TABLE OF </w:t>
+      </w:r>
+      <w:r>
+        <w:t>lty_data.</w:t>
+      </w:r>
+    </w:p>
+    <w:p>
+      <w:r>
+        <w:t xml:space="preserve">Where lty_data is a Structure </w:t>
+      </w:r>
+    </w:p>
+    <w:p>
+      <w:r>
+        <w:t>Data: lt_data3 TYPE ltty_data.</w:t>
+      </w:r>
+    </w:p>
+    <w:p>
+      <w:r>
+        <w:t xml:space="preserve">We are creating an internal table but without using TYPE TABLE OF keyword </w:t>
       </w:r>
     </w:p>
     <w:p>
@@ -496,6 +426,9 @@
         <w:jc w:val="center"/>
       </w:pPr>
       <w:r>
+        <w:rPr>
+          <w:noProof/>
+        </w:rPr>
         <w:drawing>
           <wp:inline distT="0" distB="0" distL="0" distR="0" wp14:anchorId="29069215" wp14:editId="3B4960A7">
             <wp:extent cx="4305300" cy="2027658"/>
@@ -559,6 +492,9 @@
         <w:jc w:val="center"/>
       </w:pPr>
       <w:r>
+        <w:rPr>
+          <w:noProof/>
+        </w:rPr>
         <w:lastRenderedPageBreak/>
         <w:drawing>
           <wp:inline distT="0" distB="0" distL="0" distR="0" wp14:anchorId="5ED8453F" wp14:editId="29E57940">
@@ -800,6 +736,9 @@
         </mc:AlternateContent>
       </w:r>
       <w:r>
+        <w:rPr>
+          <w:noProof/>
+        </w:rPr>
         <w:drawing>
           <wp:inline distT="0" distB="0" distL="0" distR="0" wp14:anchorId="630043B4" wp14:editId="3EA6C68D">
             <wp:extent cx="5215163" cy="2917371"/>
@@ -886,15 +825,7 @@
     </w:p>
     <w:p>
       <w:r>
-        <w:t xml:space="preserve">DATA: </w:t>
-      </w:r>
-      <w:proofErr w:type="spellStart"/>
-      <w:r>
-        <w:t>lwa_data</w:t>
-      </w:r>
-      <w:proofErr w:type="spellEnd"/>
-      <w:r>
-        <w:t xml:space="preserve"> </w:t>
+        <w:t xml:space="preserve">DATA: lwa_data </w:t>
       </w:r>
       <w:r>
         <w:rPr>
@@ -905,15 +836,197 @@
         <w:t>TYPE</w:t>
       </w:r>
       <w:r>
+        <w:t xml:space="preserve"> lty_data.</w:t>
+      </w:r>
+    </w:p>
+    <w:p>
+      <w:pPr>
+        <w:pStyle w:val="Heading1"/>
+      </w:pPr>
+      <w:r>
+        <w:t>Internal Table with header line</w:t>
+      </w:r>
+    </w:p>
+    <w:p>
+      <w:pPr>
+        <w:pStyle w:val="ListParagraph"/>
+        <w:numPr>
+          <w:ilvl w:val="0"/>
+          <w:numId w:val="2"/>
+        </w:numPr>
+      </w:pPr>
+      <w:r>
+        <w:t>In the case of an internal table with a header line, there is an implicit(internal) work area.</w:t>
+      </w:r>
+    </w:p>
+    <w:p>
+      <w:r>
+        <w:lastRenderedPageBreak/>
+        <w:t xml:space="preserve">(Implicit header </w:t>
+      </w:r>
+      <w:r>
+        <w:t>table: -</w:t>
+      </w:r>
+      <w:r>
         <w:t xml:space="preserve"> </w:t>
       </w:r>
-      <w:proofErr w:type="spellStart"/>
-      <w:r>
-        <w:t>lty_data</w:t>
-      </w:r>
-      <w:proofErr w:type="spellEnd"/>
-      <w:r>
-        <w:t>.</w:t>
+      <w:r>
+        <w:t xml:space="preserve">(Internal work area) </w:t>
+      </w:r>
+      <w:r>
+        <w:t>We don’t need to declare different names for internal table and work area sap that means lt_data(internal table) It_data(work area) but it is absolute now)</w:t>
+      </w:r>
+    </w:p>
+    <w:p>
+      <w:pPr>
+        <w:pStyle w:val="ListParagraph"/>
+        <w:numPr>
+          <w:ilvl w:val="0"/>
+          <w:numId w:val="2"/>
+        </w:numPr>
+      </w:pPr>
+      <w:r>
+        <w:t xml:space="preserve">The name of the work area is the same as that of the internal table. </w:t>
+      </w:r>
+    </w:p>
+    <w:p>
+      <w:pPr>
+        <w:pStyle w:val="ListParagraph"/>
+        <w:numPr>
+          <w:ilvl w:val="0"/>
+          <w:numId w:val="2"/>
+        </w:numPr>
+      </w:pPr>
+      <w:r>
+        <w:t>To clearly identify the internal table use brackets after the internal table name(&lt;itab&gt;[])</w:t>
+      </w:r>
+    </w:p>
+    <w:p>
+      <w:pPr>
+        <w:pStyle w:val="ListParagraph"/>
+        <w:numPr>
+          <w:ilvl w:val="0"/>
+          <w:numId w:val="2"/>
+        </w:numPr>
+      </w:pPr>
+      <w:r>
+        <w:t>Clear &lt;itab&gt;[] – Clear the contents of the internal table</w:t>
+      </w:r>
+    </w:p>
+    <w:p>
+      <w:pPr>
+        <w:ind w:left="360"/>
+        <w:rPr>
+          <w:b/>
+          <w:bCs/>
+        </w:rPr>
+      </w:pPr>
+      <w:r>
+        <w:rPr>
+          <w:b/>
+          <w:bCs/>
+          <w:highlight w:val="yellow"/>
+        </w:rPr>
+        <w:t>Note: - In the case of an internal table with a header line, Clear &lt;itab&gt; clears the work area, not the internal table. If you want to clear the internal table use brackets after the internal table name.</w:t>
+      </w:r>
+    </w:p>
+    <w:p/>
+    <w:p>
+      <w:pPr>
+        <w:pStyle w:val="Heading1"/>
+      </w:pPr>
+      <w:r>
+        <w:t>Internal Table without header line (Preferred)</w:t>
+      </w:r>
+    </w:p>
+    <w:p>
+      <w:pPr>
+        <w:pStyle w:val="ListParagraph"/>
+        <w:numPr>
+          <w:ilvl w:val="0"/>
+          <w:numId w:val="3"/>
+        </w:numPr>
+      </w:pPr>
+      <w:r>
+        <w:t xml:space="preserve">We can avoid the confusion of internal table with header line by using the concept of </w:t>
+      </w:r>
+      <w:r>
+        <w:t xml:space="preserve">the </w:t>
+      </w:r>
+      <w:r>
+        <w:t xml:space="preserve">internal table without </w:t>
+      </w:r>
+      <w:r>
+        <w:t xml:space="preserve">a </w:t>
+      </w:r>
+      <w:r>
+        <w:t>header line.</w:t>
+      </w:r>
+    </w:p>
+    <w:p>
+      <w:pPr>
+        <w:pStyle w:val="ListParagraph"/>
+        <w:numPr>
+          <w:ilvl w:val="0"/>
+          <w:numId w:val="3"/>
+        </w:numPr>
+      </w:pPr>
+      <w:r>
+        <w:t xml:space="preserve">In </w:t>
+      </w:r>
+      <w:r>
+        <w:t xml:space="preserve">the </w:t>
+      </w:r>
+      <w:r>
+        <w:t xml:space="preserve">case of </w:t>
+      </w:r>
+      <w:r>
+        <w:t xml:space="preserve">an </w:t>
+      </w:r>
+      <w:r>
+        <w:t xml:space="preserve">Internal table without </w:t>
+      </w:r>
+      <w:r>
+        <w:t xml:space="preserve">a </w:t>
+      </w:r>
+      <w:r>
+        <w:t>header line, there is an explicit(external) work area.</w:t>
+      </w:r>
+    </w:p>
+    <w:p>
+      <w:pPr>
+        <w:pStyle w:val="ListParagraph"/>
+        <w:numPr>
+          <w:ilvl w:val="0"/>
+          <w:numId w:val="3"/>
+        </w:numPr>
+      </w:pPr>
+      <w:r>
+        <w:t>We declare an explicit work area.</w:t>
+      </w:r>
+    </w:p>
+    <w:p>
+      <w:pPr>
+        <w:pStyle w:val="ListParagraph"/>
+        <w:numPr>
+          <w:ilvl w:val="0"/>
+          <w:numId w:val="3"/>
+        </w:numPr>
+      </w:pPr>
+      <w:r>
+        <w:t>The name of the Internal table is different from that of the work area.</w:t>
+      </w:r>
+    </w:p>
+    <w:p>
+      <w:pPr>
+        <w:pStyle w:val="ListParagraph"/>
+        <w:numPr>
+          <w:ilvl w:val="0"/>
+          <w:numId w:val="3"/>
+        </w:numPr>
+      </w:pPr>
+      <w:r>
+        <w:t>Clear &lt;itab&gt; - Clears the content of the Internal table.</w:t>
       </w:r>
     </w:p>
     <w:sectPr>
@@ -1014,8 +1127,240 @@
       </w:pPr>
     </w:lvl>
   </w:abstractNum>
+  <w:abstractNum w:abstractNumId="1" w15:restartNumberingAfterBreak="0">
+    <w:nsid w:val="25416A78"/>
+    <w:multiLevelType w:val="hybridMultilevel"/>
+    <w:tmpl w:val="77FA2E52"/>
+    <w:lvl w:ilvl="0" w:tplc="04090001">
+      <w:start w:val="1"/>
+      <w:numFmt w:val="bullet"/>
+      <w:lvlText w:val=""/>
+      <w:lvlJc w:val="left"/>
+      <w:pPr>
+        <w:ind w:left="720" w:hanging="360"/>
+      </w:pPr>
+      <w:rPr>
+        <w:rFonts w:ascii="Symbol" w:hAnsi="Symbol" w:hint="default"/>
+      </w:rPr>
+    </w:lvl>
+    <w:lvl w:ilvl="1" w:tplc="04090003" w:tentative="1">
+      <w:start w:val="1"/>
+      <w:numFmt w:val="bullet"/>
+      <w:lvlText w:val="o"/>
+      <w:lvlJc w:val="left"/>
+      <w:pPr>
+        <w:ind w:left="1440" w:hanging="360"/>
+      </w:pPr>
+      <w:rPr>
+        <w:rFonts w:ascii="Courier New" w:hAnsi="Courier New" w:cs="Courier New" w:hint="default"/>
+      </w:rPr>
+    </w:lvl>
+    <w:lvl w:ilvl="2" w:tplc="04090005" w:tentative="1">
+      <w:start w:val="1"/>
+      <w:numFmt w:val="bullet"/>
+      <w:lvlText w:val=""/>
+      <w:lvlJc w:val="left"/>
+      <w:pPr>
+        <w:ind w:left="2160" w:hanging="360"/>
+      </w:pPr>
+      <w:rPr>
+        <w:rFonts w:ascii="Wingdings" w:hAnsi="Wingdings" w:hint="default"/>
+      </w:rPr>
+    </w:lvl>
+    <w:lvl w:ilvl="3" w:tplc="04090001" w:tentative="1">
+      <w:start w:val="1"/>
+      <w:numFmt w:val="bullet"/>
+      <w:lvlText w:val=""/>
+      <w:lvlJc w:val="left"/>
+      <w:pPr>
+        <w:ind w:left="2880" w:hanging="360"/>
+      </w:pPr>
+      <w:rPr>
+        <w:rFonts w:ascii="Symbol" w:hAnsi="Symbol" w:hint="default"/>
+      </w:rPr>
+    </w:lvl>
+    <w:lvl w:ilvl="4" w:tplc="04090003" w:tentative="1">
+      <w:start w:val="1"/>
+      <w:numFmt w:val="bullet"/>
+      <w:lvlText w:val="o"/>
+      <w:lvlJc w:val="left"/>
+      <w:pPr>
+        <w:ind w:left="3600" w:hanging="360"/>
+      </w:pPr>
+      <w:rPr>
+        <w:rFonts w:ascii="Courier New" w:hAnsi="Courier New" w:cs="Courier New" w:hint="default"/>
+      </w:rPr>
+    </w:lvl>
+    <w:lvl w:ilvl="5" w:tplc="04090005" w:tentative="1">
+      <w:start w:val="1"/>
+      <w:numFmt w:val="bullet"/>
+      <w:lvlText w:val=""/>
+      <w:lvlJc w:val="left"/>
+      <w:pPr>
+        <w:ind w:left="4320" w:hanging="360"/>
+      </w:pPr>
+      <w:rPr>
+        <w:rFonts w:ascii="Wingdings" w:hAnsi="Wingdings" w:hint="default"/>
+      </w:rPr>
+    </w:lvl>
+    <w:lvl w:ilvl="6" w:tplc="04090001" w:tentative="1">
+      <w:start w:val="1"/>
+      <w:numFmt w:val="bullet"/>
+      <w:lvlText w:val=""/>
+      <w:lvlJc w:val="left"/>
+      <w:pPr>
+        <w:ind w:left="5040" w:hanging="360"/>
+      </w:pPr>
+      <w:rPr>
+        <w:rFonts w:ascii="Symbol" w:hAnsi="Symbol" w:hint="default"/>
+      </w:rPr>
+    </w:lvl>
+    <w:lvl w:ilvl="7" w:tplc="04090003" w:tentative="1">
+      <w:start w:val="1"/>
+      <w:numFmt w:val="bullet"/>
+      <w:lvlText w:val="o"/>
+      <w:lvlJc w:val="left"/>
+      <w:pPr>
+        <w:ind w:left="5760" w:hanging="360"/>
+      </w:pPr>
+      <w:rPr>
+        <w:rFonts w:ascii="Courier New" w:hAnsi="Courier New" w:cs="Courier New" w:hint="default"/>
+      </w:rPr>
+    </w:lvl>
+    <w:lvl w:ilvl="8" w:tplc="04090005" w:tentative="1">
+      <w:start w:val="1"/>
+      <w:numFmt w:val="bullet"/>
+      <w:lvlText w:val=""/>
+      <w:lvlJc w:val="left"/>
+      <w:pPr>
+        <w:ind w:left="6480" w:hanging="360"/>
+      </w:pPr>
+      <w:rPr>
+        <w:rFonts w:ascii="Wingdings" w:hAnsi="Wingdings" w:hint="default"/>
+      </w:rPr>
+    </w:lvl>
+  </w:abstractNum>
+  <w:abstractNum w:abstractNumId="2" w15:restartNumberingAfterBreak="0">
+    <w:nsid w:val="73EC79AD"/>
+    <w:multiLevelType w:val="hybridMultilevel"/>
+    <w:tmpl w:val="6C9ACB7C"/>
+    <w:lvl w:ilvl="0" w:tplc="04090001">
+      <w:start w:val="1"/>
+      <w:numFmt w:val="bullet"/>
+      <w:lvlText w:val=""/>
+      <w:lvlJc w:val="left"/>
+      <w:pPr>
+        <w:ind w:left="720" w:hanging="360"/>
+      </w:pPr>
+      <w:rPr>
+        <w:rFonts w:ascii="Symbol" w:hAnsi="Symbol" w:hint="default"/>
+      </w:rPr>
+    </w:lvl>
+    <w:lvl w:ilvl="1" w:tplc="04090003" w:tentative="1">
+      <w:start w:val="1"/>
+      <w:numFmt w:val="bullet"/>
+      <w:lvlText w:val="o"/>
+      <w:lvlJc w:val="left"/>
+      <w:pPr>
+        <w:ind w:left="1440" w:hanging="360"/>
+      </w:pPr>
+      <w:rPr>
+        <w:rFonts w:ascii="Courier New" w:hAnsi="Courier New" w:cs="Courier New" w:hint="default"/>
+      </w:rPr>
+    </w:lvl>
+    <w:lvl w:ilvl="2" w:tplc="04090005" w:tentative="1">
+      <w:start w:val="1"/>
+      <w:numFmt w:val="bullet"/>
+      <w:lvlText w:val=""/>
+      <w:lvlJc w:val="left"/>
+      <w:pPr>
+        <w:ind w:left="2160" w:hanging="360"/>
+      </w:pPr>
+      <w:rPr>
+        <w:rFonts w:ascii="Wingdings" w:hAnsi="Wingdings" w:hint="default"/>
+      </w:rPr>
+    </w:lvl>
+    <w:lvl w:ilvl="3" w:tplc="04090001" w:tentative="1">
+      <w:start w:val="1"/>
+      <w:numFmt w:val="bullet"/>
+      <w:lvlText w:val=""/>
+      <w:lvlJc w:val="left"/>
+      <w:pPr>
+        <w:ind w:left="2880" w:hanging="360"/>
+      </w:pPr>
+      <w:rPr>
+        <w:rFonts w:ascii="Symbol" w:hAnsi="Symbol" w:hint="default"/>
+      </w:rPr>
+    </w:lvl>
+    <w:lvl w:ilvl="4" w:tplc="04090003" w:tentative="1">
+      <w:start w:val="1"/>
+      <w:numFmt w:val="bullet"/>
+      <w:lvlText w:val="o"/>
+      <w:lvlJc w:val="left"/>
+      <w:pPr>
+        <w:ind w:left="3600" w:hanging="360"/>
+      </w:pPr>
+      <w:rPr>
+        <w:rFonts w:ascii="Courier New" w:hAnsi="Courier New" w:cs="Courier New" w:hint="default"/>
+      </w:rPr>
+    </w:lvl>
+    <w:lvl w:ilvl="5" w:tplc="04090005" w:tentative="1">
+      <w:start w:val="1"/>
+      <w:numFmt w:val="bullet"/>
+      <w:lvlText w:val=""/>
+      <w:lvlJc w:val="left"/>
+      <w:pPr>
+        <w:ind w:left="4320" w:hanging="360"/>
+      </w:pPr>
+      <w:rPr>
+        <w:rFonts w:ascii="Wingdings" w:hAnsi="Wingdings" w:hint="default"/>
+      </w:rPr>
+    </w:lvl>
+    <w:lvl w:ilvl="6" w:tplc="04090001" w:tentative="1">
+      <w:start w:val="1"/>
+      <w:numFmt w:val="bullet"/>
+      <w:lvlText w:val=""/>
+      <w:lvlJc w:val="left"/>
+      <w:pPr>
+        <w:ind w:left="5040" w:hanging="360"/>
+      </w:pPr>
+      <w:rPr>
+        <w:rFonts w:ascii="Symbol" w:hAnsi="Symbol" w:hint="default"/>
+      </w:rPr>
+    </w:lvl>
+    <w:lvl w:ilvl="7" w:tplc="04090003" w:tentative="1">
+      <w:start w:val="1"/>
+      <w:numFmt w:val="bullet"/>
+      <w:lvlText w:val="o"/>
+      <w:lvlJc w:val="left"/>
+      <w:pPr>
+        <w:ind w:left="5760" w:hanging="360"/>
+      </w:pPr>
+      <w:rPr>
+        <w:rFonts w:ascii="Courier New" w:hAnsi="Courier New" w:cs="Courier New" w:hint="default"/>
+      </w:rPr>
+    </w:lvl>
+    <w:lvl w:ilvl="8" w:tplc="04090005" w:tentative="1">
+      <w:start w:val="1"/>
+      <w:numFmt w:val="bullet"/>
+      <w:lvlText w:val=""/>
+      <w:lvlJc w:val="left"/>
+      <w:pPr>
+        <w:ind w:left="6480" w:hanging="360"/>
+      </w:pPr>
+      <w:rPr>
+        <w:rFonts w:ascii="Wingdings" w:hAnsi="Wingdings" w:hint="default"/>
+      </w:rPr>
+    </w:lvl>
+  </w:abstractNum>
   <w:num w:numId="1" w16cid:durableId="1913156989">
     <w:abstractNumId w:val="0"/>
+  </w:num>
+  <w:num w:numId="2" w16cid:durableId="1676884893">
+    <w:abstractNumId w:val="1"/>
+  </w:num>
+  <w:num w:numId="3" w16cid:durableId="1862011980">
+    <w:abstractNumId w:val="2"/>
   </w:num>
 </w:numbering>
 </file>
@@ -1536,6 +1881,17 @@
       <w:szCs w:val="18"/>
     </w:rPr>
   </w:style>
+  <w:style w:type="paragraph" w:styleId="ListParagraph">
+    <w:name w:val="List Paragraph"/>
+    <w:basedOn w:val="Normal"/>
+    <w:uiPriority w:val="34"/>
+    <w:qFormat/>
+    <w:rsid w:val="001636FE"/>
+    <w:pPr>
+      <w:ind w:left="720"/>
+      <w:contextualSpacing/>
+    </w:pPr>
+  </w:style>
 </w:styles>
 </file>
 

</xml_diff>

<commit_message>
Types of internal table Standard Internal Table
</commit_message>
<xml_diff>
--- a/db_Document/Internal Table.docx
+++ b/db_Document/Internal Table.docx
@@ -153,14 +153,27 @@
       <w:r>
         <w:t xml:space="preserve">Figure </w:t>
       </w:r>
-      <w:fldSimple w:instr=" SEQ Figure \* ARABIC ">
-        <w:r>
-          <w:rPr>
-            <w:noProof/>
-          </w:rPr>
-          <w:t>1</w:t>
-        </w:r>
-      </w:fldSimple>
+      <w:r>
+        <w:fldChar w:fldCharType="begin"/>
+      </w:r>
+      <w:r>
+        <w:instrText xml:space="preserve"> SEQ Figure \* ARABIC </w:instrText>
+      </w:r>
+      <w:r>
+        <w:fldChar w:fldCharType="separate"/>
+      </w:r>
+      <w:r>
+        <w:rPr>
+          <w:noProof/>
+        </w:rPr>
+        <w:t>1</w:t>
+      </w:r>
+      <w:r>
+        <w:rPr>
+          <w:noProof/>
+        </w:rPr>
+        <w:fldChar w:fldCharType="end"/>
+      </w:r>
       <w:r>
         <w:t xml:space="preserve"> Creating Structure from SE11</w:t>
       </w:r>
@@ -220,14 +233,27 @@
       <w:r>
         <w:t xml:space="preserve">Figure </w:t>
       </w:r>
-      <w:fldSimple w:instr=" SEQ Figure \* ARABIC ">
-        <w:r>
-          <w:rPr>
-            <w:noProof/>
-          </w:rPr>
-          <w:t>2</w:t>
-        </w:r>
-      </w:fldSimple>
+      <w:r>
+        <w:fldChar w:fldCharType="begin"/>
+      </w:r>
+      <w:r>
+        <w:instrText xml:space="preserve"> SEQ Figure \* ARABIC </w:instrText>
+      </w:r>
+      <w:r>
+        <w:fldChar w:fldCharType="separate"/>
+      </w:r>
+      <w:r>
+        <w:rPr>
+          <w:noProof/>
+        </w:rPr>
+        <w:t>2</w:t>
+      </w:r>
+      <w:r>
+        <w:rPr>
+          <w:noProof/>
+        </w:rPr>
+        <w:fldChar w:fldCharType="end"/>
+      </w:r>
       <w:r>
         <w:t xml:space="preserve"> Choose Structure</w:t>
       </w:r>
@@ -286,14 +312,27 @@
       <w:r>
         <w:t xml:space="preserve">Figure </w:t>
       </w:r>
-      <w:fldSimple w:instr=" SEQ Figure \* ARABIC ">
-        <w:r>
-          <w:rPr>
-            <w:noProof/>
-          </w:rPr>
-          <w:t>3</w:t>
-        </w:r>
-      </w:fldSimple>
+      <w:r>
+        <w:fldChar w:fldCharType="begin"/>
+      </w:r>
+      <w:r>
+        <w:instrText xml:space="preserve"> SEQ Figure \* ARABIC </w:instrText>
+      </w:r>
+      <w:r>
+        <w:fldChar w:fldCharType="separate"/>
+      </w:r>
+      <w:r>
+        <w:rPr>
+          <w:noProof/>
+        </w:rPr>
+        <w:t>3</w:t>
+      </w:r>
+      <w:r>
+        <w:rPr>
+          <w:noProof/>
+        </w:rPr>
+        <w:fldChar w:fldCharType="end"/>
+      </w:r>
       <w:r>
         <w:t xml:space="preserve"> Creating Structure</w:t>
       </w:r>
@@ -353,14 +392,27 @@
       <w:r>
         <w:t xml:space="preserve">Figure </w:t>
       </w:r>
-      <w:fldSimple w:instr=" SEQ Figure \* ARABIC ">
-        <w:r>
-          <w:rPr>
-            <w:noProof/>
-          </w:rPr>
-          <w:t>4</w:t>
-        </w:r>
-      </w:fldSimple>
+      <w:r>
+        <w:fldChar w:fldCharType="begin"/>
+      </w:r>
+      <w:r>
+        <w:instrText xml:space="preserve"> SEQ Figure \* ARABIC </w:instrText>
+      </w:r>
+      <w:r>
+        <w:fldChar w:fldCharType="separate"/>
+      </w:r>
+      <w:r>
+        <w:rPr>
+          <w:noProof/>
+        </w:rPr>
+        <w:t>4</w:t>
+      </w:r>
+      <w:r>
+        <w:rPr>
+          <w:noProof/>
+        </w:rPr>
+        <w:fldChar w:fldCharType="end"/>
+      </w:r>
       <w:r>
         <w:t xml:space="preserve"> Save it as Local Object</w:t>
       </w:r>
@@ -474,14 +526,27 @@
       <w:r>
         <w:t xml:space="preserve">Figure </w:t>
       </w:r>
-      <w:fldSimple w:instr=" SEQ Figure \* ARABIC ">
-        <w:r>
-          <w:rPr>
-            <w:noProof/>
-          </w:rPr>
-          <w:t>5</w:t>
-        </w:r>
-      </w:fldSimple>
+      <w:r>
+        <w:fldChar w:fldCharType="begin"/>
+      </w:r>
+      <w:r>
+        <w:instrText xml:space="preserve"> SEQ Figure \* ARABIC </w:instrText>
+      </w:r>
+      <w:r>
+        <w:fldChar w:fldCharType="separate"/>
+      </w:r>
+      <w:r>
+        <w:rPr>
+          <w:noProof/>
+        </w:rPr>
+        <w:t>5</w:t>
+      </w:r>
+      <w:r>
+        <w:rPr>
+          <w:noProof/>
+        </w:rPr>
+        <w:fldChar w:fldCharType="end"/>
+      </w:r>
       <w:r>
         <w:t xml:space="preserve"> Creating Table Type</w:t>
       </w:r>
@@ -541,18 +606,32 @@
       <w:r>
         <w:t xml:space="preserve">Figure </w:t>
       </w:r>
-      <w:fldSimple w:instr=" SEQ Figure \* ARABIC ">
-        <w:r>
-          <w:rPr>
-            <w:noProof/>
-          </w:rPr>
-          <w:t>6</w:t>
-        </w:r>
-      </w:fldSimple>
+      <w:r>
+        <w:fldChar w:fldCharType="begin"/>
+      </w:r>
+      <w:r>
+        <w:instrText xml:space="preserve"> SEQ Figure \* ARABIC </w:instrText>
+      </w:r>
+      <w:r>
+        <w:fldChar w:fldCharType="separate"/>
+      </w:r>
+      <w:r>
+        <w:rPr>
+          <w:noProof/>
+        </w:rPr>
+        <w:t>6</w:t>
+      </w:r>
+      <w:r>
+        <w:rPr>
+          <w:noProof/>
+        </w:rPr>
+        <w:fldChar w:fldCharType="end"/>
+      </w:r>
       <w:r>
         <w:t xml:space="preserve"> Selecting Table Type</w:t>
       </w:r>
     </w:p>
+    <w:p/>
     <w:p>
       <w:pPr>
         <w:keepNext/>
@@ -784,19 +863,228 @@
       <w:r>
         <w:t xml:space="preserve">Figure </w:t>
       </w:r>
-      <w:fldSimple w:instr=" SEQ Figure \* ARABIC ">
-        <w:r>
-          <w:rPr>
-            <w:noProof/>
-          </w:rPr>
-          <w:t>7</w:t>
-        </w:r>
-      </w:fldSimple>
+      <w:r>
+        <w:fldChar w:fldCharType="begin"/>
+      </w:r>
+      <w:r>
+        <w:instrText xml:space="preserve"> SEQ Figure \* ARABIC </w:instrText>
+      </w:r>
+      <w:r>
+        <w:fldChar w:fldCharType="separate"/>
+      </w:r>
+      <w:r>
+        <w:rPr>
+          <w:noProof/>
+        </w:rPr>
+        <w:t>7</w:t>
+      </w:r>
+      <w:r>
+        <w:rPr>
+          <w:noProof/>
+        </w:rPr>
+        <w:fldChar w:fldCharType="end"/>
+      </w:r>
       <w:r>
         <w:t xml:space="preserve"> Creating Table Type</w:t>
       </w:r>
     </w:p>
     <w:p/>
+    <w:p>
+      <w:pPr>
+        <w:pStyle w:val="Heading1"/>
+      </w:pPr>
+      <w:r>
+        <w:t xml:space="preserve">Types of Internal Table </w:t>
+      </w:r>
+    </w:p>
+    <w:p>
+      <w:pPr>
+        <w:pStyle w:val="Heading2"/>
+        <w:numPr>
+          <w:ilvl w:val="0"/>
+          <w:numId w:val="4"/>
+        </w:numPr>
+      </w:pPr>
+      <w:r>
+        <w:t xml:space="preserve">Standard Internal Table </w:t>
+      </w:r>
+    </w:p>
+    <w:p>
+      <w:pPr>
+        <w:pStyle w:val="ListParagraph"/>
+        <w:numPr>
+          <w:ilvl w:val="0"/>
+          <w:numId w:val="5"/>
+        </w:numPr>
+      </w:pPr>
+      <w:r>
+        <w:t>They are the default internal table.</w:t>
+      </w:r>
+    </w:p>
+    <w:p>
+      <w:pPr>
+        <w:pStyle w:val="ListParagraph"/>
+        <w:numPr>
+          <w:ilvl w:val="0"/>
+          <w:numId w:val="5"/>
+        </w:numPr>
+      </w:pPr>
+      <w:r>
+        <w:t>They are the index based internal tables.</w:t>
+      </w:r>
+    </w:p>
+    <w:p>
+      <w:pPr>
+        <w:pStyle w:val="ListParagraph"/>
+        <w:numPr>
+          <w:ilvl w:val="0"/>
+          <w:numId w:val="5"/>
+        </w:numPr>
+      </w:pPr>
+      <w:r>
+        <w:t>Record can be inserted or appended.</w:t>
+      </w:r>
+    </w:p>
+    <w:p>
+      <w:pPr>
+        <w:pStyle w:val="ListParagraph"/>
+        <w:numPr>
+          <w:ilvl w:val="0"/>
+          <w:numId w:val="5"/>
+        </w:numPr>
+      </w:pPr>
+      <w:r>
+        <w:t>Data is not sorted by default; we can use SORT statement to sort the internal table.</w:t>
+      </w:r>
+    </w:p>
+    <w:p>
+      <w:pPr>
+        <w:pStyle w:val="ListParagraph"/>
+        <w:numPr>
+          <w:ilvl w:val="0"/>
+          <w:numId w:val="5"/>
+        </w:numPr>
+      </w:pPr>
+      <w:r>
+        <w:t>We read a record using KEY or Index.</w:t>
+      </w:r>
+    </w:p>
+    <w:p>
+      <w:pPr>
+        <w:pStyle w:val="ListParagraph"/>
+        <w:numPr>
+          <w:ilvl w:val="0"/>
+          <w:numId w:val="5"/>
+        </w:numPr>
+      </w:pPr>
+      <w:r>
+        <w:lastRenderedPageBreak/>
+        <w:t>Either linear search or binary search is used to search a record.</w:t>
+      </w:r>
+    </w:p>
+    <w:p>
+      <w:pPr>
+        <w:pStyle w:val="ListParagraph"/>
+        <w:numPr>
+          <w:ilvl w:val="0"/>
+          <w:numId w:val="5"/>
+        </w:numPr>
+      </w:pPr>
+      <w:r>
+        <w:t>Response time depends upon the number of entries in the internal table.</w:t>
+      </w:r>
+    </w:p>
+    <w:p>
+      <w:r>
+        <w:t>TYPES: BEGIN OF lt_struc,</w:t>
+      </w:r>
+    </w:p>
+    <w:p>
+      <w:r>
+        <w:tab/>
+        <w:t>Ono TYPE zdeono_28,</w:t>
+      </w:r>
+    </w:p>
+    <w:p>
+      <w:r>
+        <w:tab/>
+        <w:t>Pm TYPE zdepm_28,</w:t>
+      </w:r>
+    </w:p>
+    <w:p>
+      <w:r>
+        <w:tab/>
+        <w:t>END OF it_struc.</w:t>
+      </w:r>
+    </w:p>
+    <w:p>
+      <w:r>
+        <w:t>DATA: it_data TYPE TABLE OF It_stuc,</w:t>
+      </w:r>
+    </w:p>
+    <w:p>
+      <w:r>
+        <w:t xml:space="preserve">           It_data1 TYPE STANDARD TABLE OF It_struc.</w:t>
+      </w:r>
+    </w:p>
+    <w:p>
+      <w:r>
+        <w:t>If we don’t mention the type it will consider the internal table as standard internal table by default.</w:t>
+      </w:r>
+    </w:p>
+    <w:p>
+      <w:pPr>
+        <w:pStyle w:val="ListParagraph"/>
+        <w:numPr>
+          <w:ilvl w:val="0"/>
+          <w:numId w:val="6"/>
+        </w:numPr>
+      </w:pPr>
+      <w:r>
+        <w:t>Append Inserts the record at the last of the internal table where as insert.</w:t>
+      </w:r>
+    </w:p>
+    <w:p>
+      <w:pPr>
+        <w:pStyle w:val="ListParagraph"/>
+        <w:numPr>
+          <w:ilvl w:val="0"/>
+          <w:numId w:val="6"/>
+        </w:numPr>
+      </w:pPr>
+      <w:r>
+        <w:t>Inserts the record at anywhere in the internal table.</w:t>
+      </w:r>
+    </w:p>
+    <w:p>
+      <w:pPr>
+        <w:ind w:left="360"/>
+      </w:pPr>
+    </w:p>
+    <w:p>
+      <w:pPr>
+        <w:pStyle w:val="Heading2"/>
+        <w:numPr>
+          <w:ilvl w:val="0"/>
+          <w:numId w:val="4"/>
+        </w:numPr>
+      </w:pPr>
+      <w:r>
+        <w:t xml:space="preserve">Sorted Internal Table </w:t>
+      </w:r>
+    </w:p>
+    <w:p>
+      <w:pPr>
+        <w:pStyle w:val="Heading2"/>
+        <w:numPr>
+          <w:ilvl w:val="0"/>
+          <w:numId w:val="4"/>
+        </w:numPr>
+      </w:pPr>
+      <w:r>
+        <w:t xml:space="preserve">Hashed Internal Table </w:t>
+      </w:r>
+    </w:p>
     <w:p/>
     <w:p>
       <w:pPr>
@@ -861,7 +1149,6 @@
     </w:p>
     <w:p>
       <w:r>
-        <w:lastRenderedPageBreak/>
         <w:t xml:space="preserve">(Implicit header </w:t>
       </w:r>
       <w:r>
@@ -936,6 +1223,7 @@
         <w:pStyle w:val="Heading1"/>
       </w:pPr>
       <w:r>
+        <w:lastRenderedPageBreak/>
         <w:t>Internal Table without header line (Preferred)</w:t>
       </w:r>
     </w:p>
@@ -1128,6 +1416,119 @@
     </w:lvl>
   </w:abstractNum>
   <w:abstractNum w:abstractNumId="1" w15:restartNumberingAfterBreak="0">
+    <w:nsid w:val="20592DC1"/>
+    <w:multiLevelType w:val="hybridMultilevel"/>
+    <w:tmpl w:val="E41461F0"/>
+    <w:lvl w:ilvl="0" w:tplc="40090001">
+      <w:start w:val="1"/>
+      <w:numFmt w:val="bullet"/>
+      <w:lvlText w:val=""/>
+      <w:lvlJc w:val="left"/>
+      <w:pPr>
+        <w:ind w:left="720" w:hanging="360"/>
+      </w:pPr>
+      <w:rPr>
+        <w:rFonts w:ascii="Symbol" w:hAnsi="Symbol" w:hint="default"/>
+      </w:rPr>
+    </w:lvl>
+    <w:lvl w:ilvl="1" w:tplc="40090003" w:tentative="1">
+      <w:start w:val="1"/>
+      <w:numFmt w:val="bullet"/>
+      <w:lvlText w:val="o"/>
+      <w:lvlJc w:val="left"/>
+      <w:pPr>
+        <w:ind w:left="1440" w:hanging="360"/>
+      </w:pPr>
+      <w:rPr>
+        <w:rFonts w:ascii="Courier New" w:hAnsi="Courier New" w:cs="Courier New" w:hint="default"/>
+      </w:rPr>
+    </w:lvl>
+    <w:lvl w:ilvl="2" w:tplc="40090005" w:tentative="1">
+      <w:start w:val="1"/>
+      <w:numFmt w:val="bullet"/>
+      <w:lvlText w:val=""/>
+      <w:lvlJc w:val="left"/>
+      <w:pPr>
+        <w:ind w:left="2160" w:hanging="360"/>
+      </w:pPr>
+      <w:rPr>
+        <w:rFonts w:ascii="Wingdings" w:hAnsi="Wingdings" w:hint="default"/>
+      </w:rPr>
+    </w:lvl>
+    <w:lvl w:ilvl="3" w:tplc="40090001" w:tentative="1">
+      <w:start w:val="1"/>
+      <w:numFmt w:val="bullet"/>
+      <w:lvlText w:val=""/>
+      <w:lvlJc w:val="left"/>
+      <w:pPr>
+        <w:ind w:left="2880" w:hanging="360"/>
+      </w:pPr>
+      <w:rPr>
+        <w:rFonts w:ascii="Symbol" w:hAnsi="Symbol" w:hint="default"/>
+      </w:rPr>
+    </w:lvl>
+    <w:lvl w:ilvl="4" w:tplc="40090003" w:tentative="1">
+      <w:start w:val="1"/>
+      <w:numFmt w:val="bullet"/>
+      <w:lvlText w:val="o"/>
+      <w:lvlJc w:val="left"/>
+      <w:pPr>
+        <w:ind w:left="3600" w:hanging="360"/>
+      </w:pPr>
+      <w:rPr>
+        <w:rFonts w:ascii="Courier New" w:hAnsi="Courier New" w:cs="Courier New" w:hint="default"/>
+      </w:rPr>
+    </w:lvl>
+    <w:lvl w:ilvl="5" w:tplc="40090005" w:tentative="1">
+      <w:start w:val="1"/>
+      <w:numFmt w:val="bullet"/>
+      <w:lvlText w:val=""/>
+      <w:lvlJc w:val="left"/>
+      <w:pPr>
+        <w:ind w:left="4320" w:hanging="360"/>
+      </w:pPr>
+      <w:rPr>
+        <w:rFonts w:ascii="Wingdings" w:hAnsi="Wingdings" w:hint="default"/>
+      </w:rPr>
+    </w:lvl>
+    <w:lvl w:ilvl="6" w:tplc="40090001" w:tentative="1">
+      <w:start w:val="1"/>
+      <w:numFmt w:val="bullet"/>
+      <w:lvlText w:val=""/>
+      <w:lvlJc w:val="left"/>
+      <w:pPr>
+        <w:ind w:left="5040" w:hanging="360"/>
+      </w:pPr>
+      <w:rPr>
+        <w:rFonts w:ascii="Symbol" w:hAnsi="Symbol" w:hint="default"/>
+      </w:rPr>
+    </w:lvl>
+    <w:lvl w:ilvl="7" w:tplc="40090003" w:tentative="1">
+      <w:start w:val="1"/>
+      <w:numFmt w:val="bullet"/>
+      <w:lvlText w:val="o"/>
+      <w:lvlJc w:val="left"/>
+      <w:pPr>
+        <w:ind w:left="5760" w:hanging="360"/>
+      </w:pPr>
+      <w:rPr>
+        <w:rFonts w:ascii="Courier New" w:hAnsi="Courier New" w:cs="Courier New" w:hint="default"/>
+      </w:rPr>
+    </w:lvl>
+    <w:lvl w:ilvl="8" w:tplc="40090005" w:tentative="1">
+      <w:start w:val="1"/>
+      <w:numFmt w:val="bullet"/>
+      <w:lvlText w:val=""/>
+      <w:lvlJc w:val="left"/>
+      <w:pPr>
+        <w:ind w:left="6480" w:hanging="360"/>
+      </w:pPr>
+      <w:rPr>
+        <w:rFonts w:ascii="Wingdings" w:hAnsi="Wingdings" w:hint="default"/>
+      </w:rPr>
+    </w:lvl>
+  </w:abstractNum>
+  <w:abstractNum w:abstractNumId="2" w15:restartNumberingAfterBreak="0">
     <w:nsid w:val="25416A78"/>
     <w:multiLevelType w:val="hybridMultilevel"/>
     <w:tmpl w:val="77FA2E52"/>
@@ -1240,7 +1641,206 @@
       </w:rPr>
     </w:lvl>
   </w:abstractNum>
-  <w:abstractNum w:abstractNumId="2" w15:restartNumberingAfterBreak="0">
+  <w:abstractNum w:abstractNumId="3" w15:restartNumberingAfterBreak="0">
+    <w:nsid w:val="277F6A30"/>
+    <w:multiLevelType w:val="hybridMultilevel"/>
+    <w:tmpl w:val="038EC5AE"/>
+    <w:lvl w:ilvl="0" w:tplc="40090011">
+      <w:start w:val="1"/>
+      <w:numFmt w:val="decimal"/>
+      <w:lvlText w:val="%1)"/>
+      <w:lvlJc w:val="left"/>
+      <w:pPr>
+        <w:ind w:left="720" w:hanging="360"/>
+      </w:pPr>
+    </w:lvl>
+    <w:lvl w:ilvl="1" w:tplc="40090019" w:tentative="1">
+      <w:start w:val="1"/>
+      <w:numFmt w:val="lowerLetter"/>
+      <w:lvlText w:val="%2."/>
+      <w:lvlJc w:val="left"/>
+      <w:pPr>
+        <w:ind w:left="1440" w:hanging="360"/>
+      </w:pPr>
+    </w:lvl>
+    <w:lvl w:ilvl="2" w:tplc="4009001B" w:tentative="1">
+      <w:start w:val="1"/>
+      <w:numFmt w:val="lowerRoman"/>
+      <w:lvlText w:val="%3."/>
+      <w:lvlJc w:val="right"/>
+      <w:pPr>
+        <w:ind w:left="2160" w:hanging="180"/>
+      </w:pPr>
+    </w:lvl>
+    <w:lvl w:ilvl="3" w:tplc="4009000F" w:tentative="1">
+      <w:start w:val="1"/>
+      <w:numFmt w:val="decimal"/>
+      <w:lvlText w:val="%4."/>
+      <w:lvlJc w:val="left"/>
+      <w:pPr>
+        <w:ind w:left="2880" w:hanging="360"/>
+      </w:pPr>
+    </w:lvl>
+    <w:lvl w:ilvl="4" w:tplc="40090019" w:tentative="1">
+      <w:start w:val="1"/>
+      <w:numFmt w:val="lowerLetter"/>
+      <w:lvlText w:val="%5."/>
+      <w:lvlJc w:val="left"/>
+      <w:pPr>
+        <w:ind w:left="3600" w:hanging="360"/>
+      </w:pPr>
+    </w:lvl>
+    <w:lvl w:ilvl="5" w:tplc="4009001B" w:tentative="1">
+      <w:start w:val="1"/>
+      <w:numFmt w:val="lowerRoman"/>
+      <w:lvlText w:val="%6."/>
+      <w:lvlJc w:val="right"/>
+      <w:pPr>
+        <w:ind w:left="4320" w:hanging="180"/>
+      </w:pPr>
+    </w:lvl>
+    <w:lvl w:ilvl="6" w:tplc="4009000F" w:tentative="1">
+      <w:start w:val="1"/>
+      <w:numFmt w:val="decimal"/>
+      <w:lvlText w:val="%7."/>
+      <w:lvlJc w:val="left"/>
+      <w:pPr>
+        <w:ind w:left="5040" w:hanging="360"/>
+      </w:pPr>
+    </w:lvl>
+    <w:lvl w:ilvl="7" w:tplc="40090019" w:tentative="1">
+      <w:start w:val="1"/>
+      <w:numFmt w:val="lowerLetter"/>
+      <w:lvlText w:val="%8."/>
+      <w:lvlJc w:val="left"/>
+      <w:pPr>
+        <w:ind w:left="5760" w:hanging="360"/>
+      </w:pPr>
+    </w:lvl>
+    <w:lvl w:ilvl="8" w:tplc="4009001B" w:tentative="1">
+      <w:start w:val="1"/>
+      <w:numFmt w:val="lowerRoman"/>
+      <w:lvlText w:val="%9."/>
+      <w:lvlJc w:val="right"/>
+      <w:pPr>
+        <w:ind w:left="6480" w:hanging="180"/>
+      </w:pPr>
+    </w:lvl>
+  </w:abstractNum>
+  <w:abstractNum w:abstractNumId="4" w15:restartNumberingAfterBreak="0">
+    <w:nsid w:val="68B52E31"/>
+    <w:multiLevelType w:val="hybridMultilevel"/>
+    <w:tmpl w:val="A5E6FBC4"/>
+    <w:lvl w:ilvl="0" w:tplc="40090001">
+      <w:start w:val="1"/>
+      <w:numFmt w:val="bullet"/>
+      <w:lvlText w:val=""/>
+      <w:lvlJc w:val="left"/>
+      <w:pPr>
+        <w:ind w:left="720" w:hanging="360"/>
+      </w:pPr>
+      <w:rPr>
+        <w:rFonts w:ascii="Symbol" w:hAnsi="Symbol" w:hint="default"/>
+      </w:rPr>
+    </w:lvl>
+    <w:lvl w:ilvl="1" w:tplc="40090003" w:tentative="1">
+      <w:start w:val="1"/>
+      <w:numFmt w:val="bullet"/>
+      <w:lvlText w:val="o"/>
+      <w:lvlJc w:val="left"/>
+      <w:pPr>
+        <w:ind w:left="1440" w:hanging="360"/>
+      </w:pPr>
+      <w:rPr>
+        <w:rFonts w:ascii="Courier New" w:hAnsi="Courier New" w:cs="Courier New" w:hint="default"/>
+      </w:rPr>
+    </w:lvl>
+    <w:lvl w:ilvl="2" w:tplc="40090005" w:tentative="1">
+      <w:start w:val="1"/>
+      <w:numFmt w:val="bullet"/>
+      <w:lvlText w:val=""/>
+      <w:lvlJc w:val="left"/>
+      <w:pPr>
+        <w:ind w:left="2160" w:hanging="360"/>
+      </w:pPr>
+      <w:rPr>
+        <w:rFonts w:ascii="Wingdings" w:hAnsi="Wingdings" w:hint="default"/>
+      </w:rPr>
+    </w:lvl>
+    <w:lvl w:ilvl="3" w:tplc="40090001" w:tentative="1">
+      <w:start w:val="1"/>
+      <w:numFmt w:val="bullet"/>
+      <w:lvlText w:val=""/>
+      <w:lvlJc w:val="left"/>
+      <w:pPr>
+        <w:ind w:left="2880" w:hanging="360"/>
+      </w:pPr>
+      <w:rPr>
+        <w:rFonts w:ascii="Symbol" w:hAnsi="Symbol" w:hint="default"/>
+      </w:rPr>
+    </w:lvl>
+    <w:lvl w:ilvl="4" w:tplc="40090003" w:tentative="1">
+      <w:start w:val="1"/>
+      <w:numFmt w:val="bullet"/>
+      <w:lvlText w:val="o"/>
+      <w:lvlJc w:val="left"/>
+      <w:pPr>
+        <w:ind w:left="3600" w:hanging="360"/>
+      </w:pPr>
+      <w:rPr>
+        <w:rFonts w:ascii="Courier New" w:hAnsi="Courier New" w:cs="Courier New" w:hint="default"/>
+      </w:rPr>
+    </w:lvl>
+    <w:lvl w:ilvl="5" w:tplc="40090005" w:tentative="1">
+      <w:start w:val="1"/>
+      <w:numFmt w:val="bullet"/>
+      <w:lvlText w:val=""/>
+      <w:lvlJc w:val="left"/>
+      <w:pPr>
+        <w:ind w:left="4320" w:hanging="360"/>
+      </w:pPr>
+      <w:rPr>
+        <w:rFonts w:ascii="Wingdings" w:hAnsi="Wingdings" w:hint="default"/>
+      </w:rPr>
+    </w:lvl>
+    <w:lvl w:ilvl="6" w:tplc="40090001" w:tentative="1">
+      <w:start w:val="1"/>
+      <w:numFmt w:val="bullet"/>
+      <w:lvlText w:val=""/>
+      <w:lvlJc w:val="left"/>
+      <w:pPr>
+        <w:ind w:left="5040" w:hanging="360"/>
+      </w:pPr>
+      <w:rPr>
+        <w:rFonts w:ascii="Symbol" w:hAnsi="Symbol" w:hint="default"/>
+      </w:rPr>
+    </w:lvl>
+    <w:lvl w:ilvl="7" w:tplc="40090003" w:tentative="1">
+      <w:start w:val="1"/>
+      <w:numFmt w:val="bullet"/>
+      <w:lvlText w:val="o"/>
+      <w:lvlJc w:val="left"/>
+      <w:pPr>
+        <w:ind w:left="5760" w:hanging="360"/>
+      </w:pPr>
+      <w:rPr>
+        <w:rFonts w:ascii="Courier New" w:hAnsi="Courier New" w:cs="Courier New" w:hint="default"/>
+      </w:rPr>
+    </w:lvl>
+    <w:lvl w:ilvl="8" w:tplc="40090005" w:tentative="1">
+      <w:start w:val="1"/>
+      <w:numFmt w:val="bullet"/>
+      <w:lvlText w:val=""/>
+      <w:lvlJc w:val="left"/>
+      <w:pPr>
+        <w:ind w:left="6480" w:hanging="360"/>
+      </w:pPr>
+      <w:rPr>
+        <w:rFonts w:ascii="Wingdings" w:hAnsi="Wingdings" w:hint="default"/>
+      </w:rPr>
+    </w:lvl>
+  </w:abstractNum>
+  <w:abstractNum w:abstractNumId="5" w15:restartNumberingAfterBreak="0">
     <w:nsid w:val="73EC79AD"/>
     <w:multiLevelType w:val="hybridMultilevel"/>
     <w:tmpl w:val="6C9ACB7C"/>
@@ -1357,10 +1957,19 @@
     <w:abstractNumId w:val="0"/>
   </w:num>
   <w:num w:numId="2" w16cid:durableId="1676884893">
+    <w:abstractNumId w:val="2"/>
+  </w:num>
+  <w:num w:numId="3" w16cid:durableId="1862011980">
+    <w:abstractNumId w:val="5"/>
+  </w:num>
+  <w:num w:numId="4" w16cid:durableId="20980612">
+    <w:abstractNumId w:val="3"/>
+  </w:num>
+  <w:num w:numId="5" w16cid:durableId="1431511843">
     <w:abstractNumId w:val="1"/>
   </w:num>
-  <w:num w:numId="3" w16cid:durableId="1862011980">
-    <w:abstractNumId w:val="2"/>
+  <w:num w:numId="6" w16cid:durableId="222184614">
+    <w:abstractNumId w:val="4"/>
   </w:num>
 </w:numbering>
 </file>

</xml_diff>